<commit_message>
slight fix to 2nd report's table formatting
</commit_message>
<xml_diff>
--- a/docs/reports/[RTASK]-weekly-report-02.docx
+++ b/docs/reports/[RTASK]-weekly-report-02.docx
@@ -21,17 +21,13 @@
         <w:tblLook w:val="0000"/>
       </w:tblPr>
       <w:tblGrid>
-        <w:gridCol w:w="445"/>
-        <w:gridCol w:w="487"/>
-        <w:gridCol w:w="3052"/>
-        <w:gridCol w:w="487"/>
-        <w:gridCol w:w="1131"/>
-        <w:gridCol w:w="487"/>
-        <w:gridCol w:w="715"/>
-        <w:gridCol w:w="710"/>
-        <w:gridCol w:w="487"/>
-        <w:gridCol w:w="726"/>
-        <w:gridCol w:w="487"/>
+        <w:gridCol w:w="851"/>
+        <w:gridCol w:w="3402"/>
+        <w:gridCol w:w="218"/>
+        <w:gridCol w:w="1625"/>
+        <w:gridCol w:w="708"/>
+        <w:gridCol w:w="1134"/>
+        <w:gridCol w:w="1276"/>
       </w:tblGrid>
       <w:tr>
         <w:trPr>
@@ -41,7 +37,7 @@
         <w:tc>
           <w:tcPr>
             <w:tcW w:w="4471" w:type="dxa"/>
-            <w:gridSpan w:val="4"/>
+            <w:gridSpan w:val="3"/>
           </w:tcPr>
           <w:p>
             <w:pPr>
@@ -68,7 +64,7 @@
         <w:tc>
           <w:tcPr>
             <w:tcW w:w="2333" w:type="dxa"/>
-            <w:gridSpan w:val="3"/>
+            <w:gridSpan w:val="2"/>
           </w:tcPr>
           <w:p>
             <w:pPr>
@@ -95,7 +91,7 @@
         <w:tc>
           <w:tcPr>
             <w:tcW w:w="2410" w:type="dxa"/>
-            <w:gridSpan w:val="4"/>
+            <w:gridSpan w:val="2"/>
           </w:tcPr>
           <w:p>
             <w:pPr>
@@ -131,7 +127,7 @@
         <w:tc>
           <w:tcPr>
             <w:tcW w:w="4471" w:type="dxa"/>
-            <w:gridSpan w:val="4"/>
+            <w:gridSpan w:val="3"/>
           </w:tcPr>
           <w:p>
             <w:pPr>
@@ -164,7 +160,7 @@
         <w:tc>
           <w:tcPr>
             <w:tcW w:w="2333" w:type="dxa"/>
-            <w:gridSpan w:val="3"/>
+            <w:gridSpan w:val="2"/>
           </w:tcPr>
           <w:p>
             <w:pPr>
@@ -191,7 +187,7 @@
         <w:tc>
           <w:tcPr>
             <w:tcW w:w="2410" w:type="dxa"/>
-            <w:gridSpan w:val="4"/>
+            <w:gridSpan w:val="2"/>
           </w:tcPr>
           <w:p>
             <w:pPr>
@@ -218,7 +214,7 @@
         <w:tc>
           <w:tcPr>
             <w:tcW w:w="9214" w:type="dxa"/>
-            <w:gridSpan w:val="11"/>
+            <w:gridSpan w:val="7"/>
             <w:tcBorders>
               <w:left w:val="nil"/>
               <w:right w:val="nil"/>
@@ -238,29 +234,29 @@
         <w:tc>
           <w:tcPr>
             <w:tcW w:w="4471" w:type="dxa"/>
+            <w:gridSpan w:val="3"/>
+          </w:tcPr>
+          <w:p>
+            <w:pPr>
+              <w:pStyle w:val="wpiswtabeli"/>
+            </w:pPr>
+            <w:r>
+              <w:t>Nazwa / kod dokumentu:</w:t>
+            </w:r>
+          </w:p>
+          <w:p>
+            <w:pPr>
+              <w:pStyle w:val="tekstwtabeli"/>
+            </w:pPr>
+            <w:r>
+              <w:t xml:space="preserve">Raport prac zespołu projektowego </w:t>
+            </w:r>
+          </w:p>
+        </w:tc>
+        <w:tc>
+          <w:tcPr>
+            <w:tcW w:w="4743" w:type="dxa"/>
             <w:gridSpan w:val="4"/>
-          </w:tcPr>
-          <w:p>
-            <w:pPr>
-              <w:pStyle w:val="wpiswtabeli"/>
-            </w:pPr>
-            <w:r>
-              <w:t>Nazwa / kod dokumentu:</w:t>
-            </w:r>
-          </w:p>
-          <w:p>
-            <w:pPr>
-              <w:pStyle w:val="tekstwtabeli"/>
-            </w:pPr>
-            <w:r>
-              <w:t xml:space="preserve">Raport prac zespołu projektowego </w:t>
-            </w:r>
-          </w:p>
-        </w:tc>
-        <w:tc>
-          <w:tcPr>
-            <w:tcW w:w="4743" w:type="dxa"/>
-            <w:gridSpan w:val="7"/>
           </w:tcPr>
           <w:p>
             <w:pPr>
@@ -293,35 +289,35 @@
         <w:tc>
           <w:tcPr>
             <w:tcW w:w="4471" w:type="dxa"/>
+            <w:gridSpan w:val="3"/>
+            <w:vMerge w:val="restart"/>
+          </w:tcPr>
+          <w:p>
+            <w:pPr>
+              <w:pStyle w:val="wpiswtabeli"/>
+            </w:pPr>
+            <w:r>
+              <w:t>Odpowiedzialny za dokument:</w:t>
+            </w:r>
+          </w:p>
+          <w:p>
+            <w:pPr>
+              <w:pStyle w:val="komentarz"/>
+            </w:pPr>
+            <w:r>
+              <w:t>Cezary Ciślak</w:t>
+            </w:r>
+          </w:p>
+          <w:p>
+            <w:pPr>
+              <w:pStyle w:val="tekstwtabeli"/>
+            </w:pPr>
+          </w:p>
+        </w:tc>
+        <w:tc>
+          <w:tcPr>
+            <w:tcW w:w="4743" w:type="dxa"/>
             <w:gridSpan w:val="4"/>
-            <w:vMerge w:val="restart"/>
-          </w:tcPr>
-          <w:p>
-            <w:pPr>
-              <w:pStyle w:val="wpiswtabeli"/>
-            </w:pPr>
-            <w:r>
-              <w:t>Odpowiedzialny za dokument:</w:t>
-            </w:r>
-          </w:p>
-          <w:p>
-            <w:pPr>
-              <w:pStyle w:val="komentarz"/>
-            </w:pPr>
-            <w:r>
-              <w:t>Cezary Ciślak</w:t>
-            </w:r>
-          </w:p>
-          <w:p>
-            <w:pPr>
-              <w:pStyle w:val="tekstwtabeli"/>
-            </w:pPr>
-          </w:p>
-        </w:tc>
-        <w:tc>
-          <w:tcPr>
-            <w:tcW w:w="4743" w:type="dxa"/>
-            <w:gridSpan w:val="7"/>
           </w:tcPr>
           <w:p>
             <w:pPr>
@@ -354,7 +350,7 @@
         <w:tc>
           <w:tcPr>
             <w:tcW w:w="4471" w:type="dxa"/>
-            <w:gridSpan w:val="4"/>
+            <w:gridSpan w:val="3"/>
             <w:vMerge/>
             <w:tcBorders>
               <w:bottom w:val="single" w:sz="4" w:space="0" w:color="auto"/>
@@ -373,7 +369,7 @@
         <w:tc>
           <w:tcPr>
             <w:tcW w:w="4743" w:type="dxa"/>
-            <w:gridSpan w:val="7"/>
+            <w:gridSpan w:val="4"/>
             <w:tcBorders>
               <w:bottom w:val="single" w:sz="4" w:space="0" w:color="auto"/>
             </w:tcBorders>
@@ -409,7 +405,7 @@
         <w:tc>
           <w:tcPr>
             <w:tcW w:w="9214" w:type="dxa"/>
-            <w:gridSpan w:val="11"/>
+            <w:gridSpan w:val="7"/>
             <w:tcBorders>
               <w:left w:val="nil"/>
               <w:right w:val="nil"/>
@@ -429,7 +425,35 @@
       <w:tr>
         <w:tc>
           <w:tcPr>
-            <w:tcW w:w="932" w:type="dxa"/>
+            <w:tcW w:w="851" w:type="dxa"/>
+            <w:vAlign w:val="center"/>
+          </w:tcPr>
+          <w:p>
+            <w:pPr>
+              <w:pStyle w:val="wpiswtabelicentr"/>
+            </w:pPr>
+            <w:r>
+              <w:t>Wersja</w:t>
+            </w:r>
+          </w:p>
+        </w:tc>
+        <w:tc>
+          <w:tcPr>
+            <w:tcW w:w="3402" w:type="dxa"/>
+            <w:vAlign w:val="center"/>
+          </w:tcPr>
+          <w:p>
+            <w:pPr>
+              <w:pStyle w:val="wpiswtabelicentr"/>
+            </w:pPr>
+            <w:r>
+              <w:t>Opis modyfikacji</w:t>
+            </w:r>
+          </w:p>
+        </w:tc>
+        <w:tc>
+          <w:tcPr>
+            <w:tcW w:w="1843" w:type="dxa"/>
             <w:gridSpan w:val="2"/>
             <w:vAlign w:val="center"/>
           </w:tcPr>
@@ -438,13 +462,13 @@
               <w:pStyle w:val="wpiswtabelicentr"/>
             </w:pPr>
             <w:r>
-              <w:t>Wersja</w:t>
-            </w:r>
-          </w:p>
-        </w:tc>
-        <w:tc>
-          <w:tcPr>
-            <w:tcW w:w="3539" w:type="dxa"/>
+              <w:t>Rozdział / strona</w:t>
+            </w:r>
+          </w:p>
+        </w:tc>
+        <w:tc>
+          <w:tcPr>
+            <w:tcW w:w="1842" w:type="dxa"/>
             <w:gridSpan w:val="2"/>
             <w:vAlign w:val="center"/>
           </w:tcPr>
@@ -453,44 +477,13 @@
               <w:pStyle w:val="wpiswtabelicentr"/>
             </w:pPr>
             <w:r>
-              <w:t>Opis modyfikacji</w:t>
-            </w:r>
-          </w:p>
-        </w:tc>
-        <w:tc>
-          <w:tcPr>
-            <w:tcW w:w="1618" w:type="dxa"/>
-            <w:gridSpan w:val="2"/>
-            <w:vAlign w:val="center"/>
-          </w:tcPr>
-          <w:p>
-            <w:pPr>
-              <w:pStyle w:val="wpiswtabelicentr"/>
-            </w:pPr>
-            <w:r>
-              <w:t>Rozdział / strona</w:t>
-            </w:r>
-          </w:p>
-        </w:tc>
-        <w:tc>
-          <w:tcPr>
-            <w:tcW w:w="1912" w:type="dxa"/>
-            <w:gridSpan w:val="3"/>
-            <w:vAlign w:val="center"/>
-          </w:tcPr>
-          <w:p>
-            <w:pPr>
-              <w:pStyle w:val="wpiswtabelicentr"/>
-            </w:pPr>
-            <w:r>
               <w:t>Autor modyfikacji</w:t>
             </w:r>
           </w:p>
         </w:tc>
         <w:tc>
           <w:tcPr>
-            <w:tcW w:w="1213" w:type="dxa"/>
-            <w:gridSpan w:val="2"/>
+            <w:tcW w:w="1276" w:type="dxa"/>
             <w:vAlign w:val="center"/>
           </w:tcPr>
           <w:p>
@@ -504,13 +497,9 @@
         </w:tc>
       </w:tr>
       <w:tr>
-        <w:trPr>
-          <w:gridAfter w:val="1"/>
-          <w:wAfter w:w="487" w:type="dxa"/>
-        </w:trPr>
-        <w:tc>
-          <w:tcPr>
-            <w:tcW w:w="445" w:type="dxa"/>
+        <w:tc>
+          <w:tcPr>
+            <w:tcW w:w="851" w:type="dxa"/>
           </w:tcPr>
           <w:p>
             <w:pPr>
@@ -524,7 +513,21 @@
         </w:tc>
         <w:tc>
           <w:tcPr>
-            <w:tcW w:w="3539" w:type="dxa"/>
+            <w:tcW w:w="3402" w:type="dxa"/>
+          </w:tcPr>
+          <w:p>
+            <w:pPr>
+              <w:pStyle w:val="komentarz"/>
+            </w:pPr>
+            <w:r>
+              <w:t>Wstępna wersja</w:t>
+            </w:r>
+          </w:p>
+          <w:p/>
+        </w:tc>
+        <w:tc>
+          <w:tcPr>
+            <w:tcW w:w="1843" w:type="dxa"/>
             <w:gridSpan w:val="2"/>
           </w:tcPr>
           <w:p>
@@ -532,14 +535,14 @@
               <w:pStyle w:val="komentarz"/>
             </w:pPr>
             <w:r>
-              <w:t>Wstępna wersja</w:t>
+              <w:t>całość</w:t>
             </w:r>
           </w:p>
           <w:p/>
         </w:tc>
         <w:tc>
           <w:tcPr>
-            <w:tcW w:w="1618" w:type="dxa"/>
+            <w:tcW w:w="1842" w:type="dxa"/>
             <w:gridSpan w:val="2"/>
           </w:tcPr>
           <w:p>
@@ -547,30 +550,14 @@
               <w:pStyle w:val="komentarz"/>
             </w:pPr>
             <w:r>
-              <w:t>całość</w:t>
+              <w:t>Cezary Ciślak</w:t>
             </w:r>
           </w:p>
           <w:p/>
         </w:tc>
         <w:tc>
           <w:tcPr>
-            <w:tcW w:w="1912" w:type="dxa"/>
-            <w:gridSpan w:val="3"/>
-          </w:tcPr>
-          <w:p>
-            <w:pPr>
-              <w:pStyle w:val="komentarz"/>
-            </w:pPr>
-            <w:r>
-              <w:t>Cezary Ciślak</w:t>
-            </w:r>
-          </w:p>
-          <w:p/>
-        </w:tc>
-        <w:tc>
-          <w:tcPr>
-            <w:tcW w:w="1213" w:type="dxa"/>
-            <w:gridSpan w:val="2"/>
+            <w:tcW w:w="1276" w:type="dxa"/>
           </w:tcPr>
           <w:p>
             <w:pPr>

</xml_diff>